<commit_message>
[fix] PoIS 1 test
</commit_message>
<xml_diff>
--- a/Projecting of IS/control-test-1.v1.docx
+++ b/Projecting of IS/control-test-1.v1.docx
@@ -1,30 +1,24 @@
 
 <file path=word/document.xml><?xml version="1.0" encoding="utf-8"?>
-<w:document xmlns:wpc="http://schemas.microsoft.com/office/word/2010/wordprocessingCanvas" xmlns:cx="http://schemas.microsoft.com/office/drawing/2014/chartex" xmlns:cx1="http://schemas.microsoft.com/office/drawing/2015/9/8/chartex" xmlns:mc="http://schemas.openxmlformats.org/markup-compatibility/2006" xmlns:o="urn:schemas-microsoft-com:office:office" xmlns:r="http://schemas.openxmlformats.org/officeDocument/2006/relationships" xmlns:m="http://schemas.openxmlformats.org/officeDocument/2006/math" xmlns:v="urn:schemas-microsoft-com:vml" xmlns:wp14="http://schemas.microsoft.com/office/word/2010/wordprocessingDrawing" xmlns:wp="http://schemas.openxmlformats.org/drawingml/2006/wordprocessingDrawing" xmlns:w10="urn:schemas-microsoft-com:office:word" xmlns:w="http://schemas.openxmlformats.org/wordprocessingml/2006/main" xmlns:w14="http://schemas.microsoft.com/office/word/2010/wordml" xmlns:w15="http://schemas.microsoft.com/office/word/2012/wordml" xmlns:w16se="http://schemas.microsoft.com/office/word/2015/wordml/symex" xmlns:wpg="http://schemas.microsoft.com/office/word/2010/wordprocessingGroup" xmlns:wpi="http://schemas.microsoft.com/office/word/2010/wordprocessingInk" xmlns:wne="http://schemas.microsoft.com/office/word/2006/wordml" xmlns:wps="http://schemas.microsoft.com/office/word/2010/wordprocessingShape" mc:Ignorable="w14 w15 w16se wp14">
+<w:document xmlns:wpc="http://schemas.microsoft.com/office/word/2010/wordprocessingCanvas" xmlns:cx="http://schemas.microsoft.com/office/drawing/2014/chartex" xmlns:cx1="http://schemas.microsoft.com/office/drawing/2015/9/8/chartex" xmlns:cx2="http://schemas.microsoft.com/office/drawing/2015/10/21/chartex" xmlns:cx3="http://schemas.microsoft.com/office/drawing/2016/5/9/chartex" xmlns:cx4="http://schemas.microsoft.com/office/drawing/2016/5/10/chartex" xmlns:cx5="http://schemas.microsoft.com/office/drawing/2016/5/11/chartex" xmlns:cx6="http://schemas.microsoft.com/office/drawing/2016/5/12/chartex" xmlns:cx7="http://schemas.microsoft.com/office/drawing/2016/5/13/chartex" xmlns:cx8="http://schemas.microsoft.com/office/drawing/2016/5/14/chartex" xmlns:mc="http://schemas.openxmlformats.org/markup-compatibility/2006" xmlns:aink="http://schemas.microsoft.com/office/drawing/2016/ink" xmlns:am3d="http://schemas.microsoft.com/office/drawing/2017/model3d" xmlns:o="urn:schemas-microsoft-com:office:office" xmlns:r="http://schemas.openxmlformats.org/officeDocument/2006/relationships" xmlns:m="http://schemas.openxmlformats.org/officeDocument/2006/math" xmlns:v="urn:schemas-microsoft-com:vml" xmlns:wp14="http://schemas.microsoft.com/office/word/2010/wordprocessingDrawing" xmlns:wp="http://schemas.openxmlformats.org/drawingml/2006/wordprocessingDrawing" xmlns:w10="urn:schemas-microsoft-com:office:word" xmlns:w="http://schemas.openxmlformats.org/wordprocessingml/2006/main" xmlns:w14="http://schemas.microsoft.com/office/word/2010/wordml" xmlns:w15="http://schemas.microsoft.com/office/word/2012/wordml" xmlns:w16cex="http://schemas.microsoft.com/office/word/2018/wordml/cex" xmlns:w16cid="http://schemas.microsoft.com/office/word/2016/wordml/cid" xmlns:w16="http://schemas.microsoft.com/office/word/2018/wordml" xmlns:w16sdtdh="http://schemas.microsoft.com/office/word/2020/wordml/sdtdatahash" xmlns:w16se="http://schemas.microsoft.com/office/word/2015/wordml/symex" xmlns:wpg="http://schemas.microsoft.com/office/word/2010/wordprocessingGroup" xmlns:wpi="http://schemas.microsoft.com/office/word/2010/wordprocessingInk" xmlns:wne="http://schemas.microsoft.com/office/word/2006/wordml" xmlns:wps="http://schemas.microsoft.com/office/word/2010/wordprocessingShape" mc:Ignorable="w14 w15 w16se w16cid w16 w16cex w16sdtdh wp14">
   <w:body>
     <w:p>
       <w:pPr>
-        <w:pStyle w:val="1"/>
-        <w:rPr>
-          <w:lang w:val="en-US"/>
-        </w:rPr>
-      </w:pPr>
-      <w:r>
-        <w:rPr>
-          <w:lang w:val="en-US"/>
-        </w:rPr>
-        <w:t>Control Test - S</w:t>
-      </w:r>
-      <w:r>
-        <w:rPr>
-          <w:lang w:val="en-US"/>
-        </w:rPr>
-        <w:t>eminar 1</w:t>
-      </w:r>
-    </w:p>
-    <w:p>
-      <w:pPr>
-        <w:pStyle w:val="a3"/>
+        <w:pStyle w:val="Heading1"/>
+        <w:rPr>
+          <w:lang w:val="en-US"/>
+        </w:rPr>
+      </w:pPr>
+      <w:r>
+        <w:rPr>
+          <w:lang w:val="en-US"/>
+        </w:rPr>
+        <w:t>Control Test - Seminar 1</w:t>
+      </w:r>
+    </w:p>
+    <w:p>
+      <w:pPr>
+        <w:pStyle w:val="ListParagraph"/>
         <w:numPr>
           <w:ilvl w:val="0"/>
           <w:numId w:val="6"/>
@@ -39,54 +33,12 @@
           <w:b/>
           <w:lang w:val="en-US"/>
         </w:rPr>
-        <w:t xml:space="preserve">You </w:t>
-      </w:r>
-      <w:r>
-        <w:rPr>
-          <w:b/>
-          <w:lang w:val="en-US"/>
-        </w:rPr>
-        <w:t>must</w:t>
-      </w:r>
-      <w:r>
-        <w:rPr>
-          <w:b/>
-          <w:lang w:val="en-US"/>
-        </w:rPr>
-        <w:t xml:space="preserve"> read the material in this document </w:t>
-      </w:r>
-      <w:r>
-        <w:rPr>
-          <w:b/>
-          <w:lang w:val="en-US"/>
-        </w:rPr>
-        <w:t>and answer questions and tasks</w:t>
-      </w:r>
-      <w:r>
-        <w:rPr>
-          <w:b/>
-          <w:lang w:val="en-US"/>
-        </w:rPr>
-        <w:t xml:space="preserve"> </w:t>
-      </w:r>
-      <w:r>
-        <w:rPr>
-          <w:b/>
-          <w:lang w:val="en-US"/>
-        </w:rPr>
-        <w:t>with the examples of UML</w:t>
-      </w:r>
-      <w:r>
-        <w:rPr>
-          <w:b/>
-          <w:lang w:val="en-US"/>
-        </w:rPr>
-        <w:t>.</w:t>
-      </w:r>
-    </w:p>
-    <w:p>
-      <w:pPr>
-        <w:pStyle w:val="a3"/>
+        <w:t>You must read the material in this document and answer questions and tasks with the examples of UML.</w:t>
+      </w:r>
+    </w:p>
+    <w:p>
+      <w:pPr>
+        <w:pStyle w:val="ListParagraph"/>
         <w:numPr>
           <w:ilvl w:val="0"/>
           <w:numId w:val="6"/>
@@ -121,7 +73,7 @@
     </w:p>
     <w:p>
       <w:pPr>
-        <w:pStyle w:val="a3"/>
+        <w:pStyle w:val="ListParagraph"/>
         <w:numPr>
           <w:ilvl w:val="0"/>
           <w:numId w:val="6"/>
@@ -136,28 +88,7 @@
           <w:b/>
           <w:lang w:val="en-US"/>
         </w:rPr>
-        <w:t>This document is submitted by one member of team in</w:t>
-      </w:r>
-      <w:r>
-        <w:rPr>
-          <w:b/>
-          <w:lang w:val="en-US"/>
-        </w:rPr>
-        <w:t xml:space="preserve"> the </w:t>
-      </w:r>
-      <w:r>
-        <w:rPr>
-          <w:b/>
-          <w:lang w:val="en-US"/>
-        </w:rPr>
-        <w:t>Moodle system</w:t>
-      </w:r>
-      <w:r>
-        <w:rPr>
-          <w:b/>
-          <w:lang w:val="en-US"/>
-        </w:rPr>
-        <w:t xml:space="preserve"> (</w:t>
+        <w:t>This document is submitted by one member of team in the Moodle system (</w:t>
       </w:r>
       <w:r>
         <w:rPr>
@@ -172,26 +103,19 @@
           <w:b/>
           <w:lang w:val="en-US"/>
         </w:rPr>
-        <w:t>)</w:t>
-      </w:r>
-      <w:r>
-        <w:rPr>
-          <w:b/>
-          <w:lang w:val="en-US"/>
-        </w:rPr>
-        <w:t>.</w:t>
-      </w:r>
-    </w:p>
-    <w:p>
-      <w:pPr>
-        <w:rPr>
-          <w:lang w:val="en-US"/>
-        </w:rPr>
-      </w:pPr>
-    </w:p>
-    <w:p>
-      <w:pPr>
-        <w:pStyle w:val="2"/>
+        <w:t>).</w:t>
+      </w:r>
+    </w:p>
+    <w:p>
+      <w:pPr>
+        <w:rPr>
+          <w:lang w:val="en-US"/>
+        </w:rPr>
+      </w:pPr>
+    </w:p>
+    <w:p>
+      <w:pPr>
+        <w:pStyle w:val="Heading2"/>
         <w:rPr>
           <w:lang w:val="en-US"/>
         </w:rPr>
@@ -211,7 +135,7 @@
     </w:p>
     <w:p>
       <w:pPr>
-        <w:pStyle w:val="a3"/>
+        <w:pStyle w:val="ListParagraph"/>
         <w:numPr>
           <w:ilvl w:val="0"/>
           <w:numId w:val="5"/>
@@ -229,7 +153,7 @@
     </w:p>
     <w:p>
       <w:pPr>
-        <w:pStyle w:val="a3"/>
+        <w:pStyle w:val="ListParagraph"/>
         <w:rPr>
           <w:b/>
           <w:lang w:val="en-US"/>
@@ -245,9 +169,9 @@
     </w:p>
     <w:p>
       <w:pPr>
-        <w:pStyle w:val="a3"/>
-        <w:rPr>
-          <w:lang w:val="en-US"/>
+        <w:pStyle w:val="ListParagraph"/>
+        <w:rPr>
+          <w:lang w:val="en-CA"/>
         </w:rPr>
       </w:pPr>
       <w:r>
@@ -255,70 +179,64 @@
           <w:u w:val="single"/>
           <w:lang w:val="en-US"/>
         </w:rPr>
-        <w:t>Name of s</w:t>
-      </w:r>
-      <w:r>
+        <w:t>Name of student 1:</w:t>
+      </w:r>
+      <w:r>
+        <w:rPr>
+          <w:lang w:val="uk-UA"/>
+        </w:rPr>
+        <w:t xml:space="preserve"> </w:t>
+      </w:r>
+      <w:r>
+        <w:rPr>
+          <w:lang w:val="en-US"/>
+        </w:rPr>
+        <w:t>Mykhailo</w:t>
+      </w:r>
+      <w:r>
+        <w:rPr>
+          <w:lang w:val="en-US"/>
+        </w:rPr>
+        <w:t xml:space="preserve"> </w:t>
+      </w:r>
+      <w:r>
+        <w:rPr>
+          <w:lang w:val="en-CA"/>
+        </w:rPr>
+        <w:t>Kryhin</w:t>
+      </w:r>
+    </w:p>
+    <w:p>
+      <w:pPr>
+        <w:pStyle w:val="ListParagraph"/>
         <w:rPr>
           <w:u w:val="single"/>
           <w:lang w:val="en-US"/>
         </w:rPr>
-        <w:t>tudent 1:</w:t>
-      </w:r>
-      <w:r>
-        <w:rPr>
-          <w:lang w:val="uk-UA"/>
-        </w:rPr>
-        <w:t xml:space="preserve"> </w:t>
-      </w:r>
-      <w:proofErr w:type="spellStart"/>
-      <w:r>
-        <w:rPr>
-          <w:lang w:val="en-US"/>
-        </w:rPr>
-        <w:t>Mykhailo</w:t>
-      </w:r>
-      <w:proofErr w:type="spellEnd"/>
-    </w:p>
-    <w:p>
-      <w:pPr>
-        <w:pStyle w:val="a3"/>
+      </w:pPr>
+      <w:r>
         <w:rPr>
           <w:u w:val="single"/>
           <w:lang w:val="en-US"/>
         </w:rPr>
-      </w:pPr>
-      <w:r>
-        <w:rPr>
-          <w:u w:val="single"/>
-          <w:lang w:val="en-US"/>
-        </w:rPr>
-        <w:t>Name of s</w:t>
-      </w:r>
-      <w:r>
-        <w:rPr>
-          <w:u w:val="single"/>
-          <w:lang w:val="en-US"/>
-        </w:rPr>
-        <w:t>tudent 2:</w:t>
-      </w:r>
-      <w:r>
-        <w:rPr>
-          <w:lang w:val="en-US"/>
-        </w:rPr>
-        <w:t xml:space="preserve"> </w:t>
-      </w:r>
-      <w:proofErr w:type="spellStart"/>
-      <w:r>
-        <w:rPr>
-          <w:lang w:val="en-US"/>
-        </w:rPr>
-        <w:t>Vladyslav</w:t>
-      </w:r>
-      <w:proofErr w:type="spellEnd"/>
-    </w:p>
-    <w:p>
-      <w:pPr>
-        <w:pStyle w:val="a3"/>
+        <w:t>Name of student 2:</w:t>
+      </w:r>
+      <w:r>
+        <w:rPr>
+          <w:lang w:val="en-US"/>
+        </w:rPr>
+        <w:t xml:space="preserve"> Vladyslav</w:t>
+      </w:r>
+      <w:r>
+        <w:rPr>
+          <w:lang w:val="en-US"/>
+        </w:rPr>
+        <w:t xml:space="preserve"> Odynets</w:t>
+      </w:r>
+    </w:p>
+    <w:p>
+      <w:pPr>
+        <w:pStyle w:val="ListParagraph"/>
         <w:numPr>
           <w:ilvl w:val="0"/>
           <w:numId w:val="5"/>
@@ -348,10 +266,10 @@
     </w:p>
     <w:p>
       <w:pPr>
-        <w:pStyle w:val="a3"/>
+        <w:pStyle w:val="ListParagraph"/>
         <w:rPr>
           <w:b/>
-          <w:lang w:val="ru-RU"/>
+          <w:lang w:val="en-US"/>
         </w:rPr>
       </w:pPr>
       <w:r>
@@ -364,7 +282,7 @@
     </w:p>
     <w:p>
       <w:pPr>
-        <w:pStyle w:val="a3"/>
+        <w:pStyle w:val="ListParagraph"/>
         <w:rPr>
           <w:lang w:val="en-US"/>
         </w:rPr>
@@ -379,49 +297,27 @@
         <w:rPr>
           <w:lang w:val="en-US"/>
         </w:rPr>
-        <w:t>:</w:t>
-      </w:r>
-      <w:r>
-        <w:rPr>
-          <w:lang w:val="en-US"/>
-        </w:rPr>
-        <w:t xml:space="preserve"> </w:t>
-      </w:r>
-      <w:proofErr w:type="spellStart"/>
-      <w:r>
-        <w:rPr>
-          <w:highlight w:val="yellow"/>
-          <w:lang w:val="en-US"/>
-        </w:rPr>
-        <w:t>Vlod</w:t>
-      </w:r>
-      <w:proofErr w:type="spellEnd"/>
-      <w:r>
-        <w:rPr>
-          <w:highlight w:val="yellow"/>
-          <w:lang w:val="en-US"/>
-        </w:rPr>
-        <w:t>, put here</w:t>
-      </w:r>
-      <w:r>
-        <w:rPr>
-          <w:lang w:val="en-US"/>
-        </w:rPr>
-        <w:t xml:space="preserve"> </w:t>
-      </w:r>
-      <w:bookmarkStart w:id="0" w:name="_GoBack"/>
-      <w:bookmarkEnd w:id="0"/>
-    </w:p>
-    <w:p>
-      <w:pPr>
-        <w:rPr>
-          <w:lang w:val="en-US"/>
-        </w:rPr>
-      </w:pPr>
-    </w:p>
-    <w:p>
-      <w:pPr>
-        <w:pStyle w:val="2"/>
+        <w:t xml:space="preserve">: </w:t>
+      </w:r>
+      <w:r>
+        <w:rPr>
+          <w:rFonts w:ascii="Calibri" w:hAnsi="Calibri" w:cs="Calibri"/>
+          <w:color w:val="000000"/>
+          <w:shd w:val="clear" w:color="auto" w:fill="FFFFFF"/>
+        </w:rPr>
+        <w:t>Network of Libraries</w:t>
+      </w:r>
+    </w:p>
+    <w:p>
+      <w:pPr>
+        <w:rPr>
+          <w:lang w:val="en-US"/>
+        </w:rPr>
+      </w:pPr>
+    </w:p>
+    <w:p>
+      <w:pPr>
+        <w:pStyle w:val="Heading2"/>
         <w:rPr>
           <w:lang w:val="en-US"/>
         </w:rPr>
@@ -443,18 +339,12 @@
         <w:rPr>
           <w:lang w:val="en-US"/>
         </w:rPr>
-        <w:t xml:space="preserve">Answer the following questions. </w:t>
-      </w:r>
-      <w:r>
-        <w:rPr>
-          <w:lang w:val="en-US"/>
-        </w:rPr>
-        <w:t>Write the answers directly to this document.</w:t>
-      </w:r>
-    </w:p>
-    <w:p>
-      <w:pPr>
-        <w:pStyle w:val="a3"/>
+        <w:t>Answer the following questions. Write the answers directly to this document.</w:t>
+      </w:r>
+    </w:p>
+    <w:p>
+      <w:pPr>
+        <w:pStyle w:val="ListParagraph"/>
         <w:numPr>
           <w:ilvl w:val="0"/>
           <w:numId w:val="1"/>
@@ -472,7 +362,7 @@
     </w:p>
     <w:p>
       <w:pPr>
-        <w:pStyle w:val="a3"/>
+        <w:pStyle w:val="ListParagraph"/>
         <w:rPr>
           <w:b/>
           <w:lang w:val="en-US"/>
@@ -482,13 +372,7 @@
         <w:rPr>
           <w:lang w:val="en-US"/>
         </w:rPr>
-        <w:t>A</w:t>
-      </w:r>
-      <w:r>
-        <w:rPr>
-          <w:lang w:val="en-US"/>
-        </w:rPr>
-        <w:t>nswer:</w:t>
+        <w:t>Answer:</w:t>
       </w:r>
       <w:r>
         <w:rPr>
@@ -501,45 +385,20 @@
           <w:b/>
           <w:lang w:val="en-US"/>
         </w:rPr>
-        <w:t xml:space="preserve">Ivar Jacobson, James </w:t>
-      </w:r>
-      <w:proofErr w:type="spellStart"/>
-      <w:r>
-        <w:rPr>
-          <w:b/>
-          <w:lang w:val="en-US"/>
-        </w:rPr>
-        <w:t>Rumbaugh</w:t>
-      </w:r>
-      <w:proofErr w:type="spellEnd"/>
-      <w:r>
-        <w:rPr>
-          <w:b/>
-          <w:lang w:val="en-US"/>
-        </w:rPr>
-        <w:t xml:space="preserve">, Grady </w:t>
-      </w:r>
-      <w:proofErr w:type="spellStart"/>
-      <w:r>
-        <w:rPr>
-          <w:b/>
-          <w:lang w:val="en-US"/>
-        </w:rPr>
-        <w:t>Booch</w:t>
-      </w:r>
-      <w:proofErr w:type="spellEnd"/>
-    </w:p>
-    <w:p>
-      <w:pPr>
-        <w:pStyle w:val="a3"/>
-        <w:rPr>
-          <w:lang w:val="en-US"/>
-        </w:rPr>
-      </w:pPr>
-    </w:p>
-    <w:p>
-      <w:pPr>
-        <w:pStyle w:val="a3"/>
+        <w:t>Ivar Jacobson, James Rumbaugh, Grady Booch</w:t>
+      </w:r>
+    </w:p>
+    <w:p>
+      <w:pPr>
+        <w:pStyle w:val="ListParagraph"/>
+        <w:rPr>
+          <w:lang w:val="en-US"/>
+        </w:rPr>
+      </w:pPr>
+    </w:p>
+    <w:p>
+      <w:pPr>
+        <w:pStyle w:val="ListParagraph"/>
         <w:numPr>
           <w:ilvl w:val="0"/>
           <w:numId w:val="1"/>
@@ -557,7 +416,7 @@
     </w:p>
     <w:p>
       <w:pPr>
-        <w:pStyle w:val="a3"/>
+        <w:pStyle w:val="ListParagraph"/>
         <w:rPr>
           <w:b/>
           <w:lang w:val="en-US"/>
@@ -585,15 +444,15 @@
     </w:p>
     <w:p>
       <w:pPr>
-        <w:pStyle w:val="a3"/>
-        <w:rPr>
-          <w:lang w:val="en-US"/>
-        </w:rPr>
-      </w:pPr>
-    </w:p>
-    <w:p>
-      <w:pPr>
-        <w:pStyle w:val="a3"/>
+        <w:pStyle w:val="ListParagraph"/>
+        <w:rPr>
+          <w:lang w:val="en-US"/>
+        </w:rPr>
+      </w:pPr>
+    </w:p>
+    <w:p>
+      <w:pPr>
+        <w:pStyle w:val="ListParagraph"/>
         <w:numPr>
           <w:ilvl w:val="0"/>
           <w:numId w:val="1"/>
@@ -611,7 +470,7 @@
     </w:p>
     <w:p>
       <w:pPr>
-        <w:pStyle w:val="a3"/>
+        <w:pStyle w:val="ListParagraph"/>
         <w:numPr>
           <w:ilvl w:val="0"/>
           <w:numId w:val="2"/>
@@ -629,7 +488,7 @@
     </w:p>
     <w:p>
       <w:pPr>
-        <w:pStyle w:val="a3"/>
+        <w:pStyle w:val="ListParagraph"/>
         <w:numPr>
           <w:ilvl w:val="0"/>
           <w:numId w:val="2"/>
@@ -647,7 +506,7 @@
     </w:p>
     <w:p>
       <w:pPr>
-        <w:pStyle w:val="a3"/>
+        <w:pStyle w:val="ListParagraph"/>
         <w:numPr>
           <w:ilvl w:val="0"/>
           <w:numId w:val="2"/>
@@ -665,7 +524,7 @@
     </w:p>
     <w:p>
       <w:pPr>
-        <w:pStyle w:val="a3"/>
+        <w:pStyle w:val="ListParagraph"/>
         <w:numPr>
           <w:ilvl w:val="0"/>
           <w:numId w:val="2"/>
@@ -710,7 +569,7 @@
     </w:p>
     <w:p>
       <w:pPr>
-        <w:pStyle w:val="a3"/>
+        <w:pStyle w:val="ListParagraph"/>
         <w:numPr>
           <w:ilvl w:val="0"/>
           <w:numId w:val="1"/>
@@ -728,7 +587,7 @@
     </w:p>
     <w:p>
       <w:pPr>
-        <w:pStyle w:val="a3"/>
+        <w:pStyle w:val="ListParagraph"/>
         <w:numPr>
           <w:ilvl w:val="0"/>
           <w:numId w:val="3"/>
@@ -746,7 +605,7 @@
     </w:p>
     <w:p>
       <w:pPr>
-        <w:pStyle w:val="a3"/>
+        <w:pStyle w:val="ListParagraph"/>
         <w:numPr>
           <w:ilvl w:val="0"/>
           <w:numId w:val="3"/>
@@ -764,7 +623,7 @@
     </w:p>
     <w:p>
       <w:pPr>
-        <w:pStyle w:val="a3"/>
+        <w:pStyle w:val="ListParagraph"/>
         <w:numPr>
           <w:ilvl w:val="0"/>
           <w:numId w:val="3"/>
@@ -782,7 +641,7 @@
     </w:p>
     <w:p>
       <w:pPr>
-        <w:pStyle w:val="a3"/>
+        <w:pStyle w:val="ListParagraph"/>
         <w:numPr>
           <w:ilvl w:val="0"/>
           <w:numId w:val="3"/>
@@ -824,17 +683,10 @@
         </w:rPr>
         <w:t>b, c, a</w:t>
       </w:r>
-      <w:r>
-        <w:rPr>
-          <w:b/>
-          <w:lang w:val="en-US"/>
-        </w:rPr>
-        <w:t>, d</w:t>
-      </w:r>
-    </w:p>
-    <w:p>
-      <w:pPr>
-        <w:pStyle w:val="a3"/>
+    </w:p>
+    <w:p>
+      <w:pPr>
+        <w:pStyle w:val="ListParagraph"/>
         <w:numPr>
           <w:ilvl w:val="0"/>
           <w:numId w:val="1"/>
@@ -848,18 +700,12 @@
           <w:lang w:val="en-US"/>
         </w:rPr>
         <w:lastRenderedPageBreak/>
-        <w:t>Gi</w:t>
-      </w:r>
-      <w:r>
-        <w:rPr>
-          <w:lang w:val="en-US"/>
-        </w:rPr>
-        <w:t>ve three reasons for using UML.</w:t>
-      </w:r>
-    </w:p>
-    <w:p>
-      <w:pPr>
-        <w:pStyle w:val="a3"/>
+        <w:t>Give three reasons for using UML.</w:t>
+      </w:r>
+    </w:p>
+    <w:p>
+      <w:pPr>
+        <w:pStyle w:val="ListParagraph"/>
         <w:rPr>
           <w:lang w:val="en-US"/>
         </w:rPr>
@@ -873,7 +719,7 @@
     </w:p>
     <w:p>
       <w:pPr>
-        <w:pStyle w:val="a3"/>
+        <w:pStyle w:val="ListParagraph"/>
         <w:numPr>
           <w:ilvl w:val="0"/>
           <w:numId w:val="9"/>
@@ -904,7 +750,7 @@
     </w:p>
     <w:p>
       <w:pPr>
-        <w:pStyle w:val="a3"/>
+        <w:pStyle w:val="ListParagraph"/>
         <w:numPr>
           <w:ilvl w:val="0"/>
           <w:numId w:val="9"/>
@@ -923,7 +769,7 @@
     </w:p>
     <w:p>
       <w:pPr>
-        <w:pStyle w:val="a3"/>
+        <w:pStyle w:val="ListParagraph"/>
         <w:numPr>
           <w:ilvl w:val="0"/>
           <w:numId w:val="9"/>
@@ -949,13 +795,7 @@
         <w:rPr>
           <w:lang w:val="en-US"/>
         </w:rPr>
-        <w:t>Simplification)</w:t>
-      </w:r>
-      <w:r>
-        <w:rPr>
-          <w:lang w:val="en-US"/>
-        </w:rPr>
-        <w:t xml:space="preserve"> – </w:t>
+        <w:t xml:space="preserve">Simplification) – </w:t>
       </w:r>
       <w:r>
         <w:rPr>
@@ -984,7 +824,7 @@
     </w:p>
     <w:p>
       <w:pPr>
-        <w:pStyle w:val="a3"/>
+        <w:pStyle w:val="ListParagraph"/>
         <w:numPr>
           <w:ilvl w:val="0"/>
           <w:numId w:val="1"/>
@@ -1002,7 +842,7 @@
     </w:p>
     <w:p>
       <w:pPr>
-        <w:pStyle w:val="a3"/>
+        <w:pStyle w:val="ListParagraph"/>
         <w:rPr>
           <w:lang w:val="en-US"/>
         </w:rPr>
@@ -1022,7 +862,7 @@
     </w:p>
     <w:p>
       <w:pPr>
-        <w:pStyle w:val="a3"/>
+        <w:pStyle w:val="ListParagraph"/>
         <w:numPr>
           <w:ilvl w:val="0"/>
           <w:numId w:val="1"/>
@@ -1040,7 +880,7 @@
     </w:p>
     <w:p>
       <w:pPr>
-        <w:pStyle w:val="a3"/>
+        <w:pStyle w:val="ListParagraph"/>
         <w:rPr>
           <w:lang w:val="en-US"/>
         </w:rPr>
@@ -1060,7 +900,7 @@
     </w:p>
     <w:p>
       <w:pPr>
-        <w:pStyle w:val="a3"/>
+        <w:pStyle w:val="ListParagraph"/>
         <w:numPr>
           <w:ilvl w:val="0"/>
           <w:numId w:val="1"/>
@@ -1078,7 +918,7 @@
     </w:p>
     <w:p>
       <w:pPr>
-        <w:pStyle w:val="a3"/>
+        <w:pStyle w:val="ListParagraph"/>
         <w:rPr>
           <w:lang w:val="en-US"/>
         </w:rPr>
@@ -1093,24 +933,12 @@
         <w:rPr>
           <w:lang w:val="en-US"/>
         </w:rPr>
-        <w:t xml:space="preserve"> </w:t>
-      </w:r>
-      <w:r>
-        <w:rPr>
-          <w:lang w:val="en-US"/>
-        </w:rPr>
-        <w:t xml:space="preserve">A class is a group of objects with the same attributes and methods. </w:t>
-      </w:r>
-      <w:r>
-        <w:rPr>
-          <w:lang w:val="en-US"/>
-        </w:rPr>
-        <w:t>In simple words: Class is a blueprint for an object.</w:t>
-      </w:r>
-    </w:p>
-    <w:p>
-      <w:pPr>
-        <w:pStyle w:val="a3"/>
+        <w:t xml:space="preserve"> A class is a group of objects with the same attributes and methods. In simple words: Class is a blueprint for an object.</w:t>
+      </w:r>
+    </w:p>
+    <w:p>
+      <w:pPr>
+        <w:pStyle w:val="ListParagraph"/>
         <w:numPr>
           <w:ilvl w:val="0"/>
           <w:numId w:val="1"/>
@@ -1128,7 +956,7 @@
     </w:p>
     <w:p>
       <w:pPr>
-        <w:pStyle w:val="a3"/>
+        <w:pStyle w:val="ListParagraph"/>
         <w:rPr>
           <w:lang w:val="en-US"/>
         </w:rPr>
@@ -1148,7 +976,7 @@
     </w:p>
     <w:p>
       <w:pPr>
-        <w:pStyle w:val="a3"/>
+        <w:pStyle w:val="ListParagraph"/>
         <w:numPr>
           <w:ilvl w:val="0"/>
           <w:numId w:val="1"/>
@@ -1166,7 +994,7 @@
     </w:p>
     <w:p>
       <w:pPr>
-        <w:pStyle w:val="a3"/>
+        <w:pStyle w:val="ListParagraph"/>
         <w:rPr>
           <w:lang w:val="en-US"/>
         </w:rPr>
@@ -1191,10 +1019,11 @@
       </w:r>
       <w:r>
         <w:rPr>
+          <w:noProof/>
           <w:lang w:val="en-US"/>
         </w:rPr>
         <w:drawing>
-          <wp:inline distT="0" distB="0" distL="0" distR="0" wp14:anchorId="1E8B0EC8" wp14:editId="64DDCA3E">
+          <wp:inline distT="0" distB="0" distL="0" distR="0" wp14:anchorId="7DC042C6" wp14:editId="53CEA2D6">
             <wp:extent cx="1181265" cy="733527"/>
             <wp:effectExtent l="0" t="0" r="0" b="9525"/>
             <wp:docPr id="3" name="Рисунок 3"/>
@@ -1232,7 +1061,7 @@
     </w:p>
     <w:p>
       <w:pPr>
-        <w:pStyle w:val="a3"/>
+        <w:pStyle w:val="ListParagraph"/>
         <w:numPr>
           <w:ilvl w:val="0"/>
           <w:numId w:val="1"/>
@@ -1250,7 +1079,7 @@
     </w:p>
     <w:p>
       <w:pPr>
-        <w:pStyle w:val="a3"/>
+        <w:pStyle w:val="ListParagraph"/>
         <w:rPr>
           <w:lang w:val="en-US"/>
         </w:rPr>
@@ -1265,13 +1094,7 @@
         <w:rPr>
           <w:lang w:val="en-US"/>
         </w:rPr>
-        <w:t xml:space="preserve"> Multiplicity indicated the number of objects of one class that may be linked to a single object of an associated class.</w:t>
-      </w:r>
-      <w:r>
-        <w:rPr>
-          <w:lang w:val="en-US"/>
-        </w:rPr>
-        <w:t xml:space="preserve"> The example below we can read as “A company object has one or more instances of Employee objects”. Or in other words: “Company may have one or an infinite number of employees”</w:t>
+        <w:t xml:space="preserve"> Multiplicity indicated the number of objects of one class that may be linked to a single object of an associated class. The example below we can read as “A company object has one or more instances of Employee objects”. Or in other words: “Company may have one or an infinite number of employees”</w:t>
       </w:r>
       <w:r>
         <w:rPr>
@@ -1281,10 +1104,11 @@
       </w:r>
       <w:r>
         <w:rPr>
+          <w:noProof/>
           <w:lang w:val="en-US"/>
         </w:rPr>
         <w:drawing>
-          <wp:inline distT="0" distB="0" distL="0" distR="0" wp14:anchorId="0E6B7C46" wp14:editId="4447934A">
+          <wp:inline distT="0" distB="0" distL="0" distR="0" wp14:anchorId="3949BDCA" wp14:editId="5D02C440">
             <wp:extent cx="4391638" cy="2162477"/>
             <wp:effectExtent l="0" t="0" r="9525" b="9525"/>
             <wp:docPr id="4" name="Рисунок 4"/>
@@ -1322,7 +1146,7 @@
     </w:p>
     <w:p>
       <w:pPr>
-        <w:pStyle w:val="2"/>
+        <w:pStyle w:val="Heading2"/>
         <w:rPr>
           <w:lang w:val="en-US"/>
         </w:rPr>
@@ -1347,7 +1171,7 @@
     </w:p>
     <w:p>
       <w:pPr>
-        <w:pStyle w:val="2"/>
+        <w:pStyle w:val="Heading2"/>
         <w:rPr>
           <w:lang w:val="en-US"/>
         </w:rPr>
@@ -1362,7 +1186,7 @@
     </w:p>
     <w:p>
       <w:pPr>
-        <w:pStyle w:val="a3"/>
+        <w:pStyle w:val="ListParagraph"/>
         <w:numPr>
           <w:ilvl w:val="0"/>
           <w:numId w:val="4"/>
@@ -1395,35 +1219,28 @@
           <w:i/>
           <w:lang w:val="en-US"/>
         </w:rPr>
-        <w:t xml:space="preserve">Explain </w:t>
-      </w:r>
-      <w:r>
-        <w:rPr>
-          <w:i/>
-          <w:lang w:val="en-US"/>
-        </w:rPr>
-        <w:t>this schema:</w:t>
-      </w:r>
-    </w:p>
-    <w:p>
-      <w:pPr>
-        <w:pStyle w:val="a3"/>
-        <w:rPr>
-          <w:lang w:val="en-US"/>
-        </w:rPr>
-      </w:pPr>
-    </w:p>
-    <w:p>
-      <w:pPr>
-        <w:pStyle w:val="a3"/>
-        <w:rPr>
-          <w:lang w:val="en-US"/>
-        </w:rPr>
-      </w:pPr>
-    </w:p>
-    <w:p>
-      <w:pPr>
-        <w:pStyle w:val="a3"/>
+        <w:t>Explain this schema:</w:t>
+      </w:r>
+    </w:p>
+    <w:p>
+      <w:pPr>
+        <w:pStyle w:val="ListParagraph"/>
+        <w:rPr>
+          <w:lang w:val="en-US"/>
+        </w:rPr>
+      </w:pPr>
+    </w:p>
+    <w:p>
+      <w:pPr>
+        <w:pStyle w:val="ListParagraph"/>
+        <w:rPr>
+          <w:lang w:val="en-US"/>
+        </w:rPr>
+      </w:pPr>
+    </w:p>
+    <w:p>
+      <w:pPr>
+        <w:pStyle w:val="ListParagraph"/>
         <w:jc w:val="center"/>
         <w:rPr>
           <w:lang w:val="en-US"/>
@@ -1435,7 +1252,7 @@
           <w:lang w:val="en-US"/>
         </w:rPr>
         <w:drawing>
-          <wp:inline distT="0" distB="0" distL="0" distR="0">
+          <wp:inline distT="0" distB="0" distL="0" distR="0" wp14:anchorId="4E2FAB3C" wp14:editId="15C8EA6D">
             <wp:extent cx="5764776" cy="673100"/>
             <wp:effectExtent l="0" t="0" r="7620" b="0"/>
             <wp:docPr id="1" name="Obrázek 1"/>
@@ -1479,23 +1296,23 @@
     </w:p>
     <w:p>
       <w:pPr>
-        <w:pStyle w:val="a3"/>
-        <w:rPr>
-          <w:lang w:val="en-US"/>
-        </w:rPr>
-      </w:pPr>
-    </w:p>
-    <w:p>
-      <w:pPr>
-        <w:pStyle w:val="a3"/>
-        <w:rPr>
-          <w:lang w:val="en-US"/>
-        </w:rPr>
-      </w:pPr>
-    </w:p>
-    <w:p>
-      <w:pPr>
-        <w:pStyle w:val="a3"/>
+        <w:pStyle w:val="ListParagraph"/>
+        <w:rPr>
+          <w:lang w:val="en-US"/>
+        </w:rPr>
+      </w:pPr>
+    </w:p>
+    <w:p>
+      <w:pPr>
+        <w:pStyle w:val="ListParagraph"/>
+        <w:rPr>
+          <w:lang w:val="en-US"/>
+        </w:rPr>
+      </w:pPr>
+    </w:p>
+    <w:p>
+      <w:pPr>
+        <w:pStyle w:val="ListParagraph"/>
         <w:rPr>
           <w:lang w:val="en-US"/>
         </w:rPr>
@@ -1510,34 +1327,56 @@
         <w:rPr>
           <w:lang w:val="en-US"/>
         </w:rPr>
-        <w:t xml:space="preserve"> A customer may have any number of accounts. But </w:t>
-      </w:r>
-      <w:proofErr w:type="gramStart"/>
-      <w:r>
-        <w:rPr>
-          <w:lang w:val="en-US"/>
-        </w:rPr>
-        <w:t>an  account</w:t>
-      </w:r>
-      <w:proofErr w:type="gramEnd"/>
-      <w:r>
-        <w:rPr>
-          <w:lang w:val="en-US"/>
-        </w:rPr>
-        <w:t xml:space="preserve"> can have from 1 to 3 customers.</w:t>
-      </w:r>
-    </w:p>
-    <w:p>
-      <w:pPr>
-        <w:pStyle w:val="a3"/>
-        <w:rPr>
-          <w:lang w:val="en-US"/>
-        </w:rPr>
-      </w:pPr>
-    </w:p>
-    <w:p>
-      <w:pPr>
-        <w:pStyle w:val="a3"/>
+        <w:t xml:space="preserve"> A customer may hold any number of accounts. But </w:t>
+      </w:r>
+      <w:r>
+        <w:rPr>
+          <w:lang w:val="en-US"/>
+        </w:rPr>
+        <w:t>each</w:t>
+      </w:r>
+      <w:r>
+        <w:rPr>
+          <w:lang w:val="en-US"/>
+        </w:rPr>
+        <w:t xml:space="preserve"> account can have</w:t>
+      </w:r>
+      <w:r>
+        <w:rPr>
+          <w:lang w:val="en-US"/>
+        </w:rPr>
+        <w:t xml:space="preserve"> only</w:t>
+      </w:r>
+      <w:r>
+        <w:rPr>
+          <w:lang w:val="en-US"/>
+        </w:rPr>
+        <w:t xml:space="preserve"> from 1 to 3 customers</w:t>
+      </w:r>
+      <w:r>
+        <w:rPr>
+          <w:lang w:val="en-US"/>
+        </w:rPr>
+        <w:t xml:space="preserve"> who hold it</w:t>
+      </w:r>
+      <w:r>
+        <w:rPr>
+          <w:lang w:val="en-US"/>
+        </w:rPr>
+        <w:t>.</w:t>
+      </w:r>
+    </w:p>
+    <w:p>
+      <w:pPr>
+        <w:pStyle w:val="ListParagraph"/>
+        <w:rPr>
+          <w:lang w:val="en-US"/>
+        </w:rPr>
+      </w:pPr>
+    </w:p>
+    <w:p>
+      <w:pPr>
+        <w:pStyle w:val="ListParagraph"/>
         <w:numPr>
           <w:ilvl w:val="0"/>
           <w:numId w:val="4"/>
@@ -1565,70 +1404,50 @@
           <w:i/>
           <w:lang w:val="en-US"/>
         </w:rPr>
-        <w:t xml:space="preserve"> (only classes</w:t>
-      </w:r>
-      <w:r>
+        <w:t xml:space="preserve"> (only classes and associations without attributes and operations).</w:t>
+      </w:r>
+    </w:p>
+    <w:p>
+      <w:pPr>
+        <w:pStyle w:val="ListParagraph"/>
         <w:rPr>
           <w:i/>
           <w:lang w:val="en-US"/>
         </w:rPr>
-        <w:t xml:space="preserve"> and associations</w:t>
-      </w:r>
-      <w:r>
+      </w:pPr>
+    </w:p>
+    <w:p>
+      <w:pPr>
+        <w:pStyle w:val="ListParagraph"/>
         <w:rPr>
           <w:i/>
           <w:lang w:val="en-US"/>
         </w:rPr>
-        <w:t xml:space="preserve"> without attributes and operations)</w:t>
-      </w:r>
+      </w:pPr>
       <w:r>
         <w:rPr>
           <w:i/>
           <w:lang w:val="en-US"/>
         </w:rPr>
-        <w:t>.</w:t>
-      </w:r>
-    </w:p>
-    <w:p>
-      <w:pPr>
-        <w:pStyle w:val="a3"/>
+        <w:t>Your diagram put in:</w:t>
+      </w:r>
+    </w:p>
+    <w:p>
+      <w:pPr>
+        <w:pStyle w:val="ListParagraph"/>
         <w:rPr>
           <w:i/>
           <w:lang w:val="en-US"/>
         </w:rPr>
       </w:pPr>
-    </w:p>
-    <w:p>
-      <w:pPr>
-        <w:pStyle w:val="a3"/>
+      <w:r>
         <w:rPr>
           <w:i/>
-          <w:lang w:val="en-US"/>
-        </w:rPr>
-      </w:pPr>
-      <w:r>
-        <w:rPr>
-          <w:i/>
-          <w:lang w:val="en-US"/>
-        </w:rPr>
-        <w:t>Your diagram put in:</w:t>
-      </w:r>
-    </w:p>
-    <w:p>
-      <w:pPr>
-        <w:pStyle w:val="a3"/>
-        <w:rPr>
-          <w:i/>
-          <w:lang w:val="en-US"/>
-        </w:rPr>
-      </w:pPr>
-      <w:r>
-        <w:rPr>
-          <w:i/>
+          <w:noProof/>
           <w:lang w:val="en-US"/>
         </w:rPr>
         <w:drawing>
-          <wp:inline distT="0" distB="0" distL="0" distR="0" wp14:anchorId="678D4243" wp14:editId="0FDEACC9">
+          <wp:inline distT="0" distB="0" distL="0" distR="0" wp14:anchorId="57D611F7" wp14:editId="4A7C1DAD">
             <wp:extent cx="5760720" cy="1147445"/>
             <wp:effectExtent l="0" t="0" r="0" b="0"/>
             <wp:docPr id="6" name="Рисунок 6"/>
@@ -1666,7 +1485,7 @@
     </w:p>
     <w:p>
       <w:pPr>
-        <w:pStyle w:val="a3"/>
+        <w:pStyle w:val="ListParagraph"/>
         <w:rPr>
           <w:lang w:val="en-US"/>
         </w:rPr>
@@ -1680,7 +1499,7 @@
     </w:p>
     <w:p>
       <w:pPr>
-        <w:pStyle w:val="a3"/>
+        <w:pStyle w:val="ListParagraph"/>
         <w:numPr>
           <w:ilvl w:val="0"/>
           <w:numId w:val="10"/>
@@ -1698,7 +1517,7 @@
     </w:p>
     <w:p>
       <w:pPr>
-        <w:pStyle w:val="a3"/>
+        <w:pStyle w:val="ListParagraph"/>
         <w:numPr>
           <w:ilvl w:val="0"/>
           <w:numId w:val="10"/>
@@ -1713,52 +1532,23 @@
         </w:rPr>
         <w:t>An Insurance policy can be assigned to only one car sharer (</w:t>
       </w:r>
-      <w:proofErr w:type="spellStart"/>
       <w:r>
         <w:rPr>
           <w:lang w:val="uk-UA"/>
         </w:rPr>
-        <w:t>like</w:t>
-      </w:r>
-      <w:proofErr w:type="spellEnd"/>
-      <w:r>
+        <w:t>like special offer).</w:t>
+      </w:r>
+    </w:p>
+    <w:p>
+      <w:pPr>
+        <w:pStyle w:val="ListParagraph"/>
         <w:rPr>
           <w:lang w:val="uk-UA"/>
         </w:rPr>
-        <w:t xml:space="preserve"> </w:t>
-      </w:r>
-      <w:proofErr w:type="spellStart"/>
-      <w:r>
-        <w:rPr>
-          <w:lang w:val="uk-UA"/>
-        </w:rPr>
-        <w:t>special</w:t>
-      </w:r>
-      <w:proofErr w:type="spellEnd"/>
-      <w:r>
-        <w:rPr>
-          <w:lang w:val="uk-UA"/>
-        </w:rPr>
-        <w:t xml:space="preserve"> </w:t>
-      </w:r>
-      <w:proofErr w:type="spellStart"/>
-      <w:r>
-        <w:rPr>
-          <w:lang w:val="uk-UA"/>
-        </w:rPr>
-        <w:t>offer</w:t>
-      </w:r>
-      <w:proofErr w:type="spellEnd"/>
-      <w:r>
-        <w:rPr>
-          <w:lang w:val="uk-UA"/>
-        </w:rPr>
-        <w:t>).</w:t>
-      </w:r>
-    </w:p>
-    <w:p>
-      <w:pPr>
-        <w:pStyle w:val="a3"/>
+      </w:pPr>
+    </w:p>
+    <w:p>
+      <w:pPr>
         <w:rPr>
           <w:lang w:val="uk-UA"/>
         </w:rPr>
@@ -1775,7 +1565,7 @@
 </file>
 
 <file path=word/numbering.xml><?xml version="1.0" encoding="utf-8"?>
-<w:numbering xmlns:wpc="http://schemas.microsoft.com/office/word/2010/wordprocessingCanvas" xmlns:cx="http://schemas.microsoft.com/office/drawing/2014/chartex" xmlns:cx1="http://schemas.microsoft.com/office/drawing/2015/9/8/chartex" xmlns:mc="http://schemas.openxmlformats.org/markup-compatibility/2006" xmlns:o="urn:schemas-microsoft-com:office:office" xmlns:r="http://schemas.openxmlformats.org/officeDocument/2006/relationships" xmlns:m="http://schemas.openxmlformats.org/officeDocument/2006/math" xmlns:v="urn:schemas-microsoft-com:vml" xmlns:wp14="http://schemas.microsoft.com/office/word/2010/wordprocessingDrawing" xmlns:wp="http://schemas.openxmlformats.org/drawingml/2006/wordprocessingDrawing" xmlns:w10="urn:schemas-microsoft-com:office:word" xmlns:w="http://schemas.openxmlformats.org/wordprocessingml/2006/main" xmlns:w14="http://schemas.microsoft.com/office/word/2010/wordml" xmlns:w15="http://schemas.microsoft.com/office/word/2012/wordml" xmlns:w16se="http://schemas.microsoft.com/office/word/2015/wordml/symex" xmlns:wpg="http://schemas.microsoft.com/office/word/2010/wordprocessingGroup" xmlns:wpi="http://schemas.microsoft.com/office/word/2010/wordprocessingInk" xmlns:wne="http://schemas.microsoft.com/office/word/2006/wordml" xmlns:wps="http://schemas.microsoft.com/office/word/2010/wordprocessingShape" mc:Ignorable="w14 w15 w16se wp14">
+<w:numbering xmlns:wpc="http://schemas.microsoft.com/office/word/2010/wordprocessingCanvas" xmlns:cx="http://schemas.microsoft.com/office/drawing/2014/chartex" xmlns:cx1="http://schemas.microsoft.com/office/drawing/2015/9/8/chartex" xmlns:cx2="http://schemas.microsoft.com/office/drawing/2015/10/21/chartex" xmlns:cx3="http://schemas.microsoft.com/office/drawing/2016/5/9/chartex" xmlns:cx4="http://schemas.microsoft.com/office/drawing/2016/5/10/chartex" xmlns:cx5="http://schemas.microsoft.com/office/drawing/2016/5/11/chartex" xmlns:cx6="http://schemas.microsoft.com/office/drawing/2016/5/12/chartex" xmlns:cx7="http://schemas.microsoft.com/office/drawing/2016/5/13/chartex" xmlns:cx8="http://schemas.microsoft.com/office/drawing/2016/5/14/chartex" xmlns:mc="http://schemas.openxmlformats.org/markup-compatibility/2006" xmlns:aink="http://schemas.microsoft.com/office/drawing/2016/ink" xmlns:am3d="http://schemas.microsoft.com/office/drawing/2017/model3d" xmlns:o="urn:schemas-microsoft-com:office:office" xmlns:r="http://schemas.openxmlformats.org/officeDocument/2006/relationships" xmlns:m="http://schemas.openxmlformats.org/officeDocument/2006/math" xmlns:v="urn:schemas-microsoft-com:vml" xmlns:wp14="http://schemas.microsoft.com/office/word/2010/wordprocessingDrawing" xmlns:wp="http://schemas.openxmlformats.org/drawingml/2006/wordprocessingDrawing" xmlns:w10="urn:schemas-microsoft-com:office:word" xmlns:w="http://schemas.openxmlformats.org/wordprocessingml/2006/main" xmlns:w14="http://schemas.microsoft.com/office/word/2010/wordml" xmlns:w15="http://schemas.microsoft.com/office/word/2012/wordml" xmlns:w16cex="http://schemas.microsoft.com/office/word/2018/wordml/cex" xmlns:w16cid="http://schemas.microsoft.com/office/word/2016/wordml/cid" xmlns:w16="http://schemas.microsoft.com/office/word/2018/wordml" xmlns:w16sdtdh="http://schemas.microsoft.com/office/word/2020/wordml/sdtdatahash" xmlns:w16se="http://schemas.microsoft.com/office/word/2015/wordml/symex" xmlns:wpg="http://schemas.microsoft.com/office/word/2010/wordprocessingGroup" xmlns:wpi="http://schemas.microsoft.com/office/word/2010/wordprocessingInk" xmlns:wne="http://schemas.microsoft.com/office/word/2006/wordml" xmlns:wps="http://schemas.microsoft.com/office/word/2010/wordprocessingShape" mc:Ignorable="w14 w15 w16se w16cid w16 w16cex w16sdtdh wp14">
   <w:abstractNum w:abstractNumId="0" w15:restartNumberingAfterBreak="0">
     <w:nsid w:val="22096C5C"/>
     <w:multiLevelType w:val="hybridMultilevel"/>
@@ -2792,7 +2582,7 @@
 </file>
 
 <file path=word/styles.xml><?xml version="1.0" encoding="utf-8"?>
-<w:styles xmlns:mc="http://schemas.openxmlformats.org/markup-compatibility/2006" xmlns:r="http://schemas.openxmlformats.org/officeDocument/2006/relationships" xmlns:w="http://schemas.openxmlformats.org/wordprocessingml/2006/main" xmlns:w14="http://schemas.microsoft.com/office/word/2010/wordml" xmlns:w15="http://schemas.microsoft.com/office/word/2012/wordml" xmlns:w16se="http://schemas.microsoft.com/office/word/2015/wordml/symex" mc:Ignorable="w14 w15 w16se">
+<w:styles xmlns:mc="http://schemas.openxmlformats.org/markup-compatibility/2006" xmlns:r="http://schemas.openxmlformats.org/officeDocument/2006/relationships" xmlns:w="http://schemas.openxmlformats.org/wordprocessingml/2006/main" xmlns:w14="http://schemas.microsoft.com/office/word/2010/wordml" xmlns:w15="http://schemas.microsoft.com/office/word/2012/wordml" xmlns:w16cex="http://schemas.microsoft.com/office/word/2018/wordml/cex" xmlns:w16cid="http://schemas.microsoft.com/office/word/2016/wordml/cid" xmlns:w16="http://schemas.microsoft.com/office/word/2018/wordml" xmlns:w16sdtdh="http://schemas.microsoft.com/office/word/2020/wordml/sdtdatahash" xmlns:w16se="http://schemas.microsoft.com/office/word/2015/wordml/symex" mc:Ignorable="w14 w15 w16se w16cid w16 w16cex w16sdtdh">
   <w:docDefaults>
     <w:rPrDefault>
       <w:rPr>
@@ -2808,7 +2598,7 @@
       </w:pPr>
     </w:pPrDefault>
   </w:docDefaults>
-  <w:latentStyles w:defLockedState="0" w:defUIPriority="99" w:defSemiHidden="0" w:defUnhideWhenUsed="0" w:defQFormat="0" w:count="371">
+  <w:latentStyles w:defLockedState="0" w:defUIPriority="99" w:defSemiHidden="0" w:defUnhideWhenUsed="0" w:defQFormat="0" w:count="376">
     <w:lsdException w:name="Normal" w:uiPriority="0" w:qFormat="1"/>
     <w:lsdException w:name="heading 1" w:uiPriority="9" w:qFormat="1"/>
     <w:lsdException w:name="heading 2" w:semiHidden="1" w:uiPriority="9" w:unhideWhenUsed="1" w:qFormat="1"/>
@@ -2914,7 +2704,6 @@
     <w:lsdException w:name="HTML Sample" w:semiHidden="1" w:unhideWhenUsed="1"/>
     <w:lsdException w:name="HTML Typewriter" w:semiHidden="1" w:unhideWhenUsed="1"/>
     <w:lsdException w:name="HTML Variable" w:semiHidden="1" w:unhideWhenUsed="1"/>
-    <w:lsdException w:name="Normal Table" w:semiHidden="1" w:unhideWhenUsed="1"/>
     <w:lsdException w:name="annotation subject" w:semiHidden="1" w:unhideWhenUsed="1"/>
     <w:lsdException w:name="No List" w:semiHidden="1" w:unhideWhenUsed="1"/>
     <w:lsdException w:name="Outline List 1" w:semiHidden="1" w:unhideWhenUsed="1"/>
@@ -2957,11 +2746,8 @@
     <w:lsdException w:name="Table Contemporary" w:semiHidden="1" w:unhideWhenUsed="1"/>
     <w:lsdException w:name="Table Elegant" w:semiHidden="1" w:unhideWhenUsed="1"/>
     <w:lsdException w:name="Table Professional" w:semiHidden="1" w:unhideWhenUsed="1"/>
-    <w:lsdException w:name="Table Subtle 1" w:semiHidden="1" w:unhideWhenUsed="1"/>
     <w:lsdException w:name="Table Subtle 2" w:semiHidden="1" w:unhideWhenUsed="1"/>
     <w:lsdException w:name="Table Web 1" w:semiHidden="1" w:unhideWhenUsed="1"/>
-    <w:lsdException w:name="Table Web 2" w:semiHidden="1" w:unhideWhenUsed="1"/>
-    <w:lsdException w:name="Table Web 3" w:semiHidden="1" w:unhideWhenUsed="1"/>
     <w:lsdException w:name="Balloon Text" w:semiHidden="1" w:unhideWhenUsed="1"/>
     <w:lsdException w:name="Table Grid" w:uiPriority="39"/>
     <w:lsdException w:name="Table Theme" w:semiHidden="1" w:unhideWhenUsed="1"/>
@@ -3180,16 +2966,21 @@
     <w:lsdException w:name="List Table 5 Dark Accent 6" w:uiPriority="50"/>
     <w:lsdException w:name="List Table 6 Colorful Accent 6" w:uiPriority="51"/>
     <w:lsdException w:name="List Table 7 Colorful Accent 6" w:uiPriority="52"/>
+    <w:lsdException w:name="Mention" w:semiHidden="1" w:unhideWhenUsed="1"/>
+    <w:lsdException w:name="Smart Hyperlink" w:semiHidden="1" w:unhideWhenUsed="1"/>
+    <w:lsdException w:name="Hashtag" w:semiHidden="1" w:unhideWhenUsed="1"/>
+    <w:lsdException w:name="Unresolved Mention" w:semiHidden="1" w:unhideWhenUsed="1"/>
+    <w:lsdException w:name="Smart Link" w:semiHidden="1" w:unhideWhenUsed="1"/>
   </w:latentStyles>
-  <w:style w:type="paragraph" w:default="1" w:styleId="a">
+  <w:style w:type="paragraph" w:default="1" w:styleId="Normal">
     <w:name w:val="Normal"/>
     <w:qFormat/>
   </w:style>
-  <w:style w:type="paragraph" w:styleId="1">
+  <w:style w:type="paragraph" w:styleId="Heading1">
     <w:name w:val="heading 1"/>
-    <w:basedOn w:val="a"/>
-    <w:next w:val="a"/>
-    <w:link w:val="10"/>
+    <w:basedOn w:val="Normal"/>
+    <w:next w:val="Normal"/>
+    <w:link w:val="Heading1Char"/>
     <w:uiPriority w:val="9"/>
     <w:qFormat/>
     <w:rsid w:val="00833F72"/>
@@ -3206,11 +2997,11 @@
       <w:szCs w:val="32"/>
     </w:rPr>
   </w:style>
-  <w:style w:type="paragraph" w:styleId="2">
+  <w:style w:type="paragraph" w:styleId="Heading2">
     <w:name w:val="heading 2"/>
-    <w:basedOn w:val="a"/>
-    <w:next w:val="a"/>
-    <w:link w:val="20"/>
+    <w:basedOn w:val="Normal"/>
+    <w:next w:val="Normal"/>
+    <w:link w:val="Heading2Char"/>
     <w:uiPriority w:val="9"/>
     <w:unhideWhenUsed/>
     <w:qFormat/>
@@ -3228,13 +3019,13 @@
       <w:szCs w:val="26"/>
     </w:rPr>
   </w:style>
-  <w:style w:type="character" w:default="1" w:styleId="a0">
+  <w:style w:type="character" w:default="1" w:styleId="DefaultParagraphFont">
     <w:name w:val="Default Paragraph Font"/>
     <w:uiPriority w:val="1"/>
     <w:semiHidden/>
     <w:unhideWhenUsed/>
   </w:style>
-  <w:style w:type="table" w:default="1" w:styleId="a1">
+  <w:style w:type="table" w:default="1" w:styleId="TableNormal">
     <w:name w:val="Normal Table"/>
     <w:uiPriority w:val="99"/>
     <w:semiHidden/>
@@ -3249,16 +3040,16 @@
       </w:tblCellMar>
     </w:tblPr>
   </w:style>
-  <w:style w:type="numbering" w:default="1" w:styleId="a2">
+  <w:style w:type="numbering" w:default="1" w:styleId="NoList">
     <w:name w:val="No List"/>
     <w:uiPriority w:val="99"/>
     <w:semiHidden/>
     <w:unhideWhenUsed/>
   </w:style>
-  <w:style w:type="character" w:customStyle="1" w:styleId="10">
-    <w:name w:val="Заголовок 1 Знак"/>
-    <w:basedOn w:val="a0"/>
-    <w:link w:val="1"/>
+  <w:style w:type="character" w:customStyle="1" w:styleId="Heading1Char">
+    <w:name w:val="Heading 1 Char"/>
+    <w:basedOn w:val="DefaultParagraphFont"/>
+    <w:link w:val="Heading1"/>
     <w:uiPriority w:val="9"/>
     <w:rsid w:val="00833F72"/>
     <w:rPr>
@@ -3268,9 +3059,9 @@
       <w:szCs w:val="32"/>
     </w:rPr>
   </w:style>
-  <w:style w:type="paragraph" w:styleId="a3">
+  <w:style w:type="paragraph" w:styleId="ListParagraph">
     <w:name w:val="List Paragraph"/>
-    <w:basedOn w:val="a"/>
+    <w:basedOn w:val="Normal"/>
     <w:uiPriority w:val="34"/>
     <w:qFormat/>
     <w:rsid w:val="00833F72"/>
@@ -3279,10 +3070,10 @@
       <w:contextualSpacing/>
     </w:pPr>
   </w:style>
-  <w:style w:type="character" w:customStyle="1" w:styleId="20">
-    <w:name w:val="Заголовок 2 Знак"/>
-    <w:basedOn w:val="a0"/>
-    <w:link w:val="2"/>
+  <w:style w:type="character" w:customStyle="1" w:styleId="Heading2Char">
+    <w:name w:val="Heading 2 Char"/>
+    <w:basedOn w:val="DefaultParagraphFont"/>
+    <w:link w:val="Heading2"/>
     <w:uiPriority w:val="9"/>
     <w:rsid w:val="007A1F49"/>
     <w:rPr>
@@ -3292,10 +3083,10 @@
       <w:szCs w:val="26"/>
     </w:rPr>
   </w:style>
-  <w:style w:type="paragraph" w:styleId="a4">
+  <w:style w:type="paragraph" w:styleId="BalloonText">
     <w:name w:val="Balloon Text"/>
-    <w:basedOn w:val="a"/>
-    <w:link w:val="a5"/>
+    <w:basedOn w:val="Normal"/>
+    <w:link w:val="BalloonTextChar"/>
     <w:uiPriority w:val="99"/>
     <w:semiHidden/>
     <w:unhideWhenUsed/>
@@ -3309,10 +3100,10 @@
       <w:szCs w:val="18"/>
     </w:rPr>
   </w:style>
-  <w:style w:type="character" w:customStyle="1" w:styleId="a5">
-    <w:name w:val="Текст выноски Знак"/>
-    <w:basedOn w:val="a0"/>
-    <w:link w:val="a4"/>
+  <w:style w:type="character" w:customStyle="1" w:styleId="BalloonTextChar">
+    <w:name w:val="Balloon Text Char"/>
+    <w:basedOn w:val="DefaultParagraphFont"/>
+    <w:link w:val="BalloonText"/>
     <w:uiPriority w:val="99"/>
     <w:semiHidden/>
     <w:rsid w:val="00083B71"/>

</xml_diff>

<commit_message>
[fix] PoIS project topic name
</commit_message>
<xml_diff>
--- a/Projecting of IS/control-test-1.v1.docx
+++ b/Projecting of IS/control-test-1.v1.docx
@@ -187,24 +187,28 @@
         </w:rPr>
         <w:t xml:space="preserve"> </w:t>
       </w:r>
+      <w:proofErr w:type="spellStart"/>
       <w:r>
         <w:rPr>
           <w:lang w:val="en-US"/>
         </w:rPr>
         <w:t>Mykhailo</w:t>
       </w:r>
+      <w:proofErr w:type="spellEnd"/>
       <w:r>
         <w:rPr>
           <w:lang w:val="en-US"/>
         </w:rPr>
         <w:t xml:space="preserve"> </w:t>
       </w:r>
+      <w:proofErr w:type="spellStart"/>
       <w:r>
         <w:rPr>
           <w:lang w:val="en-CA"/>
         </w:rPr>
         <w:t>Kryhin</w:t>
       </w:r>
+      <w:proofErr w:type="spellEnd"/>
     </w:p>
     <w:p>
       <w:pPr>
@@ -231,8 +235,16 @@
         <w:rPr>
           <w:lang w:val="en-US"/>
         </w:rPr>
-        <w:t xml:space="preserve"> Odynets</w:t>
-      </w:r>
+        <w:t xml:space="preserve"> </w:t>
+      </w:r>
+      <w:proofErr w:type="spellStart"/>
+      <w:r>
+        <w:rPr>
+          <w:lang w:val="en-US"/>
+        </w:rPr>
+        <w:t>Odynets</w:t>
+      </w:r>
+      <w:proofErr w:type="spellEnd"/>
     </w:p>
     <w:p>
       <w:pPr>
@@ -305,7 +317,7 @@
           <w:color w:val="000000"/>
           <w:shd w:val="clear" w:color="auto" w:fill="FFFFFF"/>
         </w:rPr>
-        <w:t>Network of Libraries</w:t>
+        <w:t>StackOverflow alike system</w:t>
       </w:r>
     </w:p>
     <w:p>
@@ -385,8 +397,17 @@
           <w:b/>
           <w:lang w:val="en-US"/>
         </w:rPr>
-        <w:t>Ivar Jacobson, James Rumbaugh, Grady Booch</w:t>
-      </w:r>
+        <w:t xml:space="preserve">Ivar Jacobson, James Rumbaugh, Grady </w:t>
+      </w:r>
+      <w:proofErr w:type="spellStart"/>
+      <w:r>
+        <w:rPr>
+          <w:b/>
+          <w:lang w:val="en-US"/>
+        </w:rPr>
+        <w:t>Booch</w:t>
+      </w:r>
+      <w:proofErr w:type="spellEnd"/>
     </w:p>
     <w:p>
       <w:pPr>

</xml_diff>